<commit_message>
dodate stavke u prototip
</commit_message>
<xml_diff>
--- a/DrugaFaza/ssu/SSU 6 UklanjanjeSadržaja.docx
+++ b/DrugaFaza/ssu/SSU 6 UklanjanjeSadržaja.docx
@@ -1689,7 +1689,13 @@
         <w:t xml:space="preserve">5. Korisnik </w:t>
       </w:r>
       <w:r>
-        <w:t>klikće dugme “Ukloni”.</w:t>
+        <w:t>klikće dugme “Ukloni</w:t>
+      </w:r>
+      <w:r>
+        <w:t xml:space="preserve"> vic</w:t>
+      </w:r>
+      <w:r>
+        <w:t>”.</w:t>
       </w:r>
     </w:p>
     <w:p>
@@ -2541,6 +2547,7 @@
   <w:style w:type="character" w:default="1" w:styleId="DefaultParagraphFont">
     <w:name w:val="Default Paragraph Font"/>
     <w:uiPriority w:val="1"/>
+    <w:semiHidden/>
     <w:unhideWhenUsed/>
   </w:style>
   <w:style w:type="table" w:default="1" w:styleId="TableNormal">

</xml_diff>